<commit_message>
finish employment contract schema
</commit_message>
<xml_diff>
--- a/public/contract_templates/Employment Agreement.docx
+++ b/public/contract_templates/Employment Agreement.docx
@@ -4909,7 +4909,6 @@
         <w:rPr>
           <w:rFonts w:ascii="Arial" w:hAnsi="Arial" w:cs="Arial"/>
           <w:sz w:val="22"/>
-          <w:highlight w:val="red"/>
           <w:lang w:val="en-GB"/>
         </w:rPr>
         <w:t xml:space="preserve">Upon termination, all duties and obligations of the </w:t>
@@ -4918,7 +4917,6 @@
         <w:rPr>
           <w:rFonts w:ascii="Arial" w:hAnsi="Arial" w:cs="Arial"/>
           <w:sz w:val="22"/>
-          <w:highlight w:val="red"/>
           <w:lang w:val="en-GB"/>
         </w:rPr>
         <w:t>EMPLOYER</w:t>
@@ -4927,7 +4925,6 @@
         <w:rPr>
           <w:rFonts w:ascii="Arial" w:hAnsi="Arial" w:cs="Arial"/>
           <w:sz w:val="22"/>
-          <w:highlight w:val="red"/>
           <w:lang w:val="en-GB"/>
         </w:rPr>
         <w:t xml:space="preserve"> under this Agreement shall be extinguished and terminated in full. </w:t>
@@ -4936,7 +4933,6 @@
         <w:rPr>
           <w:rFonts w:ascii="Arial" w:hAnsi="Arial" w:cs="Arial"/>
           <w:sz w:val="22"/>
-          <w:highlight w:val="red"/>
           <w:lang w:val="en-GB"/>
         </w:rPr>
         <w:t>{#isConfidential || nonCompete}</w:t>
@@ -4945,7 +4941,6 @@
         <w:rPr>
           <w:rFonts w:ascii="Arial" w:hAnsi="Arial" w:cs="Arial"/>
           <w:sz w:val="22"/>
-          <w:highlight w:val="red"/>
           <w:lang w:val="en-GB"/>
         </w:rPr>
         <w:t xml:space="preserve">The </w:t>
@@ -4954,7 +4949,6 @@
         <w:rPr>
           <w:rFonts w:ascii="Arial" w:hAnsi="Arial" w:cs="Arial"/>
           <w:sz w:val="22"/>
-          <w:highlight w:val="red"/>
           <w:lang w:val="en-GB"/>
         </w:rPr>
         <w:t>EMPLOYEE</w:t>
@@ -4963,7 +4957,6 @@
         <w:rPr>
           <w:rFonts w:ascii="Arial" w:hAnsi="Arial" w:cs="Arial"/>
           <w:sz w:val="22"/>
-          <w:highlight w:val="red"/>
           <w:lang w:val="en-GB"/>
         </w:rPr>
         <w:t>’s duties and obligations under Paragraph</w:t>
@@ -4972,34 +4965,14 @@
         <w:rPr>
           <w:rFonts w:ascii="Arial" w:hAnsi="Arial" w:cs="Arial"/>
           <w:sz w:val="22"/>
-          <w:highlight w:val="red"/>
-          <w:lang w:val="en-GB"/>
-        </w:rPr>
-        <w:t>{#isConfidential</w:t>
-      </w:r>
-      <w:r>
-        <w:rPr>
-          <w:rFonts w:ascii="Arial" w:hAnsi="Arial" w:cs="Arial"/>
-          <w:sz w:val="22"/>
-          <w:highlight w:val="red"/>
-          <w:lang w:val="en-GB"/>
-        </w:rPr>
-        <w:t xml:space="preserve"> &amp;&amp; </w:t>
-      </w:r>
-      <w:r>
-        <w:rPr>
-          <w:rFonts w:ascii="Arial" w:hAnsi="Arial" w:cs="Arial"/>
-          <w:sz w:val="22"/>
-          <w:highlight w:val="red"/>
-          <w:lang w:val="en-GB"/>
-        </w:rPr>
-        <w:t>nonCompete}</w:t>
-      </w:r>
-      <w:r>
-        <w:rPr>
-          <w:rFonts w:ascii="Arial" w:hAnsi="Arial" w:cs="Arial"/>
-          <w:sz w:val="22"/>
-          <w:highlight w:val="red"/>
+          <w:lang w:val="en-GB"/>
+        </w:rPr>
+        <w:t>{#isConfidential &amp;&amp; nonCompete}</w:t>
+      </w:r>
+      <w:r>
+        <w:rPr>
+          <w:rFonts w:ascii="Arial" w:hAnsi="Arial" w:cs="Arial"/>
+          <w:sz w:val="22"/>
           <w:lang w:val="en-GB"/>
         </w:rPr>
         <w:t>s</w:t>
@@ -5008,7 +4981,6 @@
         <w:rPr>
           <w:rFonts w:ascii="Arial" w:hAnsi="Arial" w:cs="Arial"/>
           <w:sz w:val="22"/>
-          <w:highlight w:val="red"/>
           <w:lang w:val="en-GB"/>
         </w:rPr>
         <w:t>{/}</w:t>
@@ -5017,7 +4989,6 @@
         <w:rPr>
           <w:rFonts w:ascii="Arial" w:hAnsi="Arial" w:cs="Arial"/>
           <w:sz w:val="22"/>
-          <w:highlight w:val="red"/>
           <w:lang w:val="en-GB"/>
         </w:rPr>
         <w:t xml:space="preserve"> </w:t>
@@ -5026,7 +4997,6 @@
         <w:rPr>
           <w:rFonts w:ascii="Arial" w:hAnsi="Arial" w:cs="Arial"/>
           <w:sz w:val="22"/>
-          <w:highlight w:val="red"/>
           <w:lang w:val="en-GB"/>
         </w:rPr>
         <w:t>{#isConfidential}</w:t>
@@ -5035,7 +5005,6 @@
         <w:rPr>
           <w:rFonts w:ascii="Arial" w:hAnsi="Arial" w:cs="Arial"/>
           <w:sz w:val="22"/>
-          <w:highlight w:val="red"/>
           <w:lang w:val="en-GB"/>
         </w:rPr>
         <w:fldChar w:fldCharType="begin"/>
@@ -5044,7 +5013,6 @@
         <w:rPr>
           <w:rFonts w:ascii="Arial" w:hAnsi="Arial" w:cs="Arial"/>
           <w:sz w:val="22"/>
-          <w:highlight w:val="red"/>
           <w:lang w:val="en-GB"/>
         </w:rPr>
         <w:instrText xml:space="preserve"> REF _Ref43616667 \r \h </w:instrText>
@@ -5053,7 +5021,6 @@
         <w:rPr>
           <w:rFonts w:ascii="Arial" w:hAnsi="Arial" w:cs="Arial"/>
           <w:sz w:val="22"/>
-          <w:highlight w:val="red"/>
           <w:lang w:val="en-GB"/>
         </w:rPr>
         <w:instrText xml:space="preserve"> \* MERGEFORMAT </w:instrText>
@@ -5062,15 +5029,13 @@
         <w:rPr>
           <w:rFonts w:ascii="Arial" w:hAnsi="Arial" w:cs="Arial"/>
           <w:sz w:val="22"/>
-          <w:highlight w:val="red"/>
-          <w:lang w:val="en-GB"/>
-        </w:rPr>
-      </w:r>
-      <w:r>
-        <w:rPr>
-          <w:rFonts w:ascii="Arial" w:hAnsi="Arial" w:cs="Arial"/>
-          <w:sz w:val="22"/>
-          <w:highlight w:val="red"/>
+          <w:lang w:val="en-GB"/>
+        </w:rPr>
+      </w:r>
+      <w:r>
+        <w:rPr>
+          <w:rFonts w:ascii="Arial" w:hAnsi="Arial" w:cs="Arial"/>
+          <w:sz w:val="22"/>
           <w:lang w:val="en-GB"/>
         </w:rPr>
         <w:fldChar w:fldCharType="separate"/>
@@ -5079,7 +5044,6 @@
         <w:rPr>
           <w:rFonts w:ascii="Arial" w:hAnsi="Arial" w:cs="Arial"/>
           <w:sz w:val="22"/>
-          <w:highlight w:val="red"/>
           <w:lang w:val="en-GB"/>
         </w:rPr>
         <w:t>8</w:t>
@@ -5088,7 +5052,6 @@
         <w:rPr>
           <w:rFonts w:ascii="Arial" w:hAnsi="Arial" w:cs="Arial"/>
           <w:sz w:val="22"/>
-          <w:highlight w:val="red"/>
           <w:lang w:val="en-GB"/>
         </w:rPr>
         <w:fldChar w:fldCharType="end"/>
@@ -5097,7 +5060,6 @@
         <w:rPr>
           <w:rFonts w:ascii="Arial" w:hAnsi="Arial" w:cs="Arial"/>
           <w:sz w:val="22"/>
-          <w:highlight w:val="red"/>
           <w:lang w:val="en-GB"/>
         </w:rPr>
         <w:t xml:space="preserve"> </w:t>
@@ -5106,7 +5068,6 @@
         <w:rPr>
           <w:rFonts w:ascii="Arial" w:hAnsi="Arial" w:cs="Arial"/>
           <w:sz w:val="22"/>
-          <w:highlight w:val="red"/>
           <w:lang w:val="en-GB"/>
         </w:rPr>
         <w:t>(Confidentiality and Disclosure of Information)</w:t>
@@ -5115,43 +5076,14 @@
         <w:rPr>
           <w:rFonts w:ascii="Arial" w:hAnsi="Arial" w:cs="Arial"/>
           <w:sz w:val="22"/>
-          <w:highlight w:val="red"/>
-          <w:lang w:val="en-GB"/>
-        </w:rPr>
-        <w:t>{/isConfidential}</w:t>
-      </w:r>
-      <w:r>
-        <w:rPr>
-          <w:rFonts w:ascii="Arial" w:hAnsi="Arial" w:cs="Arial"/>
-          <w:sz w:val="22"/>
-          <w:highlight w:val="red"/>
-          <w:lang w:val="en-GB"/>
-        </w:rPr>
-        <w:t>{#isConfidential</w:t>
-      </w:r>
-      <w:r>
-        <w:rPr>
-          <w:rFonts w:ascii="Arial" w:hAnsi="Arial" w:cs="Arial"/>
-          <w:sz w:val="22"/>
-          <w:highlight w:val="red"/>
-          <w:lang w:val="en-GB"/>
-        </w:rPr>
-        <w:t xml:space="preserve"> &amp;&amp; </w:t>
-      </w:r>
-      <w:r>
-        <w:rPr>
-          <w:rFonts w:ascii="Arial" w:hAnsi="Arial" w:cs="Arial"/>
-          <w:sz w:val="22"/>
-          <w:highlight w:val="red"/>
-          <w:lang w:val="en-GB"/>
-        </w:rPr>
-        <w:t>nonCompete}</w:t>
-      </w:r>
-      <w:r>
-        <w:rPr>
-          <w:rFonts w:ascii="Arial" w:hAnsi="Arial" w:cs="Arial"/>
-          <w:sz w:val="22"/>
-          <w:highlight w:val="red"/>
+          <w:lang w:val="en-GB"/>
+        </w:rPr>
+        <w:t>{/isConfidential}{#isConfidential &amp;&amp; nonCompete}</w:t>
+      </w:r>
+      <w:r>
+        <w:rPr>
+          <w:rFonts w:ascii="Arial" w:hAnsi="Arial" w:cs="Arial"/>
+          <w:sz w:val="22"/>
           <w:lang w:val="en-GB"/>
         </w:rPr>
         <w:t>and</w:t>
@@ -5160,7 +5092,6 @@
         <w:rPr>
           <w:rFonts w:ascii="Arial" w:hAnsi="Arial" w:cs="Arial"/>
           <w:sz w:val="22"/>
-          <w:highlight w:val="red"/>
           <w:lang w:val="en-GB"/>
         </w:rPr>
         <w:t xml:space="preserve"> </w:t>
@@ -5169,7 +5100,6 @@
         <w:rPr>
           <w:rFonts w:ascii="Arial" w:hAnsi="Arial" w:cs="Arial"/>
           <w:sz w:val="22"/>
-          <w:highlight w:val="red"/>
           <w:lang w:val="en-GB"/>
         </w:rPr>
         <w:t>{/}{#nonCompete}</w:t>
@@ -5178,7 +5108,6 @@
         <w:rPr>
           <w:rFonts w:ascii="Arial" w:hAnsi="Arial" w:cs="Arial"/>
           <w:sz w:val="22"/>
-          <w:highlight w:val="red"/>
           <w:lang w:val="en-GB"/>
         </w:rPr>
         <w:fldChar w:fldCharType="begin"/>
@@ -5187,7 +5116,6 @@
         <w:rPr>
           <w:rFonts w:ascii="Arial" w:hAnsi="Arial" w:cs="Arial"/>
           <w:sz w:val="22"/>
-          <w:highlight w:val="red"/>
           <w:lang w:val="en-GB"/>
         </w:rPr>
         <w:instrText xml:space="preserve"> REF _Ref43616675 \r \h </w:instrText>
@@ -5196,7 +5124,6 @@
         <w:rPr>
           <w:rFonts w:ascii="Arial" w:hAnsi="Arial" w:cs="Arial"/>
           <w:sz w:val="22"/>
-          <w:highlight w:val="red"/>
           <w:lang w:val="en-GB"/>
         </w:rPr>
         <w:instrText xml:space="preserve"> \* MERGEFORMAT </w:instrText>
@@ -5205,15 +5132,13 @@
         <w:rPr>
           <w:rFonts w:ascii="Arial" w:hAnsi="Arial" w:cs="Arial"/>
           <w:sz w:val="22"/>
-          <w:highlight w:val="red"/>
-          <w:lang w:val="en-GB"/>
-        </w:rPr>
-      </w:r>
-      <w:r>
-        <w:rPr>
-          <w:rFonts w:ascii="Arial" w:hAnsi="Arial" w:cs="Arial"/>
-          <w:sz w:val="22"/>
-          <w:highlight w:val="red"/>
+          <w:lang w:val="en-GB"/>
+        </w:rPr>
+      </w:r>
+      <w:r>
+        <w:rPr>
+          <w:rFonts w:ascii="Arial" w:hAnsi="Arial" w:cs="Arial"/>
+          <w:sz w:val="22"/>
           <w:lang w:val="en-GB"/>
         </w:rPr>
         <w:fldChar w:fldCharType="separate"/>
@@ -5222,7 +5147,6 @@
         <w:rPr>
           <w:rFonts w:ascii="Arial" w:hAnsi="Arial" w:cs="Arial"/>
           <w:sz w:val="22"/>
-          <w:highlight w:val="red"/>
           <w:lang w:val="en-GB"/>
         </w:rPr>
         <w:t>9</w:t>
@@ -5231,7 +5155,6 @@
         <w:rPr>
           <w:rFonts w:ascii="Arial" w:hAnsi="Arial" w:cs="Arial"/>
           <w:sz w:val="22"/>
-          <w:highlight w:val="red"/>
           <w:lang w:val="en-GB"/>
         </w:rPr>
         <w:fldChar w:fldCharType="end"/>
@@ -5240,7 +5163,6 @@
         <w:rPr>
           <w:rFonts w:ascii="Arial" w:hAnsi="Arial" w:cs="Arial"/>
           <w:sz w:val="22"/>
-          <w:highlight w:val="red"/>
           <w:lang w:val="en-GB"/>
         </w:rPr>
         <w:t xml:space="preserve"> </w:t>
@@ -5249,7 +5171,6 @@
         <w:rPr>
           <w:rFonts w:ascii="Arial" w:hAnsi="Arial" w:cs="Arial"/>
           <w:sz w:val="22"/>
-          <w:highlight w:val="red"/>
           <w:lang w:val="en-GB"/>
         </w:rPr>
         <w:t>(Non-Competition)</w:t>
@@ -5258,7 +5179,6 @@
         <w:rPr>
           <w:rFonts w:ascii="Arial" w:hAnsi="Arial" w:cs="Arial"/>
           <w:sz w:val="22"/>
-          <w:highlight w:val="red"/>
           <w:lang w:val="en-GB"/>
         </w:rPr>
         <w:t>{/nonCompete}</w:t>
@@ -5267,7 +5187,6 @@
         <w:rPr>
           <w:rFonts w:ascii="Arial" w:hAnsi="Arial" w:cs="Arial"/>
           <w:sz w:val="22"/>
-          <w:highlight w:val="red"/>
           <w:lang w:val="en-GB"/>
         </w:rPr>
         <w:t xml:space="preserve"> </w:t>
@@ -5276,7 +5195,6 @@
         <w:rPr>
           <w:rFonts w:ascii="Arial" w:hAnsi="Arial" w:cs="Arial"/>
           <w:sz w:val="22"/>
-          <w:highlight w:val="red"/>
           <w:lang w:val="en-GB"/>
         </w:rPr>
         <w:t>shall survive termination of this Agreement.</w:t>
@@ -6572,6 +6490,15 @@
           <w:szCs w:val="22"/>
         </w:rPr>
       </w:pPr>
+      <w:r>
+        <w:rPr>
+          <w:rFonts w:ascii="Arial" w:hAnsi="Arial" w:cs="Arial"/>
+          <w:spacing w:val="0"/>
+          <w:sz w:val="22"/>
+          <w:szCs w:val="22"/>
+        </w:rPr>
+        <w:t>{#duties}</w:t>
+      </w:r>
     </w:p>
     <w:p>
       <w:pPr>
@@ -6597,7 +6524,7 @@
           <w:sz w:val="22"/>
           <w:szCs w:val="22"/>
         </w:rPr>
-        <w:t>[</w:t>
+        <w:t>{</w:t>
       </w:r>
       <w:r>
         <w:rPr>
@@ -6605,9 +6532,8 @@
           <w:spacing w:val="0"/>
           <w:sz w:val="22"/>
           <w:szCs w:val="22"/>
-          <w:highlight w:val="yellow"/>
-        </w:rPr>
-        <w:t>functions, duties and responsibilities</w:t>
+        </w:rPr>
+        <w:t>duties</w:t>
       </w:r>
       <w:r>
         <w:rPr>
@@ -6616,7 +6542,7 @@
           <w:sz w:val="22"/>
           <w:szCs w:val="22"/>
         </w:rPr>
-        <w:t>]</w:t>
+        <w:t>}</w:t>
       </w:r>
       <w:r>
         <w:rPr>
@@ -6630,11 +6556,51 @@
     </w:p>
     <w:p>
       <w:pPr>
-        <w:numPr>
-          <w:ilvl w:val="0"/>
-          <w:numId w:val="1"/>
-        </w:numPr>
-        <w:jc w:val="both"/>
+        <w:rPr>
+          <w:rFonts w:ascii="Arial" w:hAnsi="Arial" w:cs="Arial"/>
+          <w:bCs/>
+          <w:sz w:val="22"/>
+          <w:szCs w:val="22"/>
+          <w:u w:val="single"/>
+          <w:lang w:val="en-GB"/>
+        </w:rPr>
+      </w:pPr>
+      <w:r>
+        <w:rPr>
+          <w:rFonts w:ascii="Arial" w:hAnsi="Arial" w:cs="Arial"/>
+          <w:bCs/>
+          <w:sz w:val="22"/>
+          <w:szCs w:val="22"/>
+          <w:u w:val="single"/>
+          <w:lang w:val="en-GB"/>
+        </w:rPr>
+        <w:t>{</w:t>
+      </w:r>
+      <w:r>
+        <w:rPr>
+          <w:rFonts w:ascii="Arial" w:hAnsi="Arial" w:cs="Arial"/>
+          <w:bCs/>
+          <w:sz w:val="22"/>
+          <w:szCs w:val="22"/>
+          <w:u w:val="single"/>
+          <w:lang w:val="en-GB"/>
+        </w:rPr>
+        <w:t>/duties</w:t>
+      </w:r>
+      <w:r>
+        <w:rPr>
+          <w:rFonts w:ascii="Arial" w:hAnsi="Arial" w:cs="Arial"/>
+          <w:bCs/>
+          <w:sz w:val="22"/>
+          <w:szCs w:val="22"/>
+          <w:u w:val="single"/>
+          <w:lang w:val="en-GB"/>
+        </w:rPr>
+        <w:t>}</w:t>
+      </w:r>
+    </w:p>
+    <w:p>
+      <w:pPr>
         <w:rPr>
           <w:rFonts w:ascii="Arial" w:hAnsi="Arial" w:cs="Arial"/>
           <w:b/>
@@ -6647,39 +6613,42 @@
     </w:p>
     <w:p>
       <w:pPr>
+        <w:jc w:val="center"/>
         <w:rPr>
           <w:rFonts w:ascii="Arial" w:hAnsi="Arial" w:cs="Arial"/>
           <w:b/>
           <w:sz w:val="22"/>
-          <w:szCs w:val="22"/>
           <w:u w:val="single"/>
           <w:lang w:val="en-GB"/>
         </w:rPr>
       </w:pPr>
-    </w:p>
-    <w:p>
-      <w:pPr>
-        <w:rPr>
-          <w:rFonts w:ascii="Arial" w:hAnsi="Arial" w:cs="Arial"/>
-          <w:b/>
-          <w:sz w:val="22"/>
-          <w:szCs w:val="22"/>
-          <w:u w:val="single"/>
-          <w:lang w:val="en-GB"/>
-        </w:rPr>
-      </w:pPr>
-    </w:p>
-    <w:p>
-      <w:pPr>
-        <w:jc w:val="center"/>
-        <w:rPr>
-          <w:rFonts w:ascii="Arial" w:hAnsi="Arial" w:cs="Arial"/>
-          <w:b/>
-          <w:sz w:val="22"/>
-          <w:u w:val="single"/>
-          <w:lang w:val="en-GB"/>
-        </w:rPr>
-      </w:pPr>
+      <w:r>
+        <w:rPr>
+          <w:rFonts w:ascii="Arial" w:hAnsi="Arial" w:cs="Arial"/>
+          <w:bCs/>
+          <w:sz w:val="22"/>
+          <w:lang w:val="en-GB"/>
+        </w:rPr>
+        <w:t>{</w:t>
+      </w:r>
+      <w:r>
+        <w:rPr>
+          <w:rFonts w:ascii="Arial" w:hAnsi="Arial" w:cs="Arial"/>
+          <w:bCs/>
+          <w:sz w:val="22"/>
+          <w:lang w:val="en-GB"/>
+        </w:rPr>
+        <w:t>#isProbationary</w:t>
+      </w:r>
+      <w:r>
+        <w:rPr>
+          <w:rFonts w:ascii="Arial" w:hAnsi="Arial" w:cs="Arial"/>
+          <w:bCs/>
+          <w:sz w:val="22"/>
+          <w:lang w:val="en-GB"/>
+        </w:rPr>
+        <w:t>}</w:t>
+      </w:r>
       <w:r>
         <w:rPr>
           <w:rFonts w:ascii="Arial" w:hAnsi="Arial" w:cs="Arial"/>
@@ -6772,7 +6741,7 @@
           <w:sz w:val="22"/>
           <w:szCs w:val="22"/>
         </w:rPr>
-        <w:t>[</w:t>
+        <w:t>{#</w:t>
       </w:r>
       <w:r>
         <w:rPr>
@@ -6782,7 +6751,7 @@
           <w:szCs w:val="22"/>
           <w:highlight w:val="yellow"/>
         </w:rPr>
-        <w:t>regularization standards</w:t>
+        <w:t>regularization</w:t>
       </w:r>
       <w:r>
         <w:rPr>
@@ -6790,8 +6759,37 @@
           <w:spacing w:val="0"/>
           <w:sz w:val="22"/>
           <w:szCs w:val="22"/>
-        </w:rPr>
-        <w:t>];</w:t>
+          <w:highlight w:val="yellow"/>
+        </w:rPr>
+        <w:t>S</w:t>
+      </w:r>
+      <w:r>
+        <w:rPr>
+          <w:rFonts w:ascii="Arial" w:hAnsi="Arial" w:cs="Arial"/>
+          <w:spacing w:val="0"/>
+          <w:sz w:val="22"/>
+          <w:szCs w:val="22"/>
+          <w:highlight w:val="yellow"/>
+        </w:rPr>
+        <w:t>tandards</w:t>
+      </w:r>
+      <w:r>
+        <w:rPr>
+          <w:rFonts w:ascii="Arial" w:hAnsi="Arial" w:cs="Arial"/>
+          <w:spacing w:val="0"/>
+          <w:sz w:val="22"/>
+          <w:szCs w:val="22"/>
+        </w:rPr>
+        <w:t>}</w:t>
+      </w:r>
+      <w:r>
+        <w:rPr>
+          <w:rFonts w:ascii="Arial" w:hAnsi="Arial" w:cs="Arial"/>
+          <w:spacing w:val="0"/>
+          <w:sz w:val="22"/>
+          <w:szCs w:val="22"/>
+        </w:rPr>
+        <w:t>;</w:t>
       </w:r>
     </w:p>
     <w:p>
@@ -6811,6 +6809,15 @@
           <w:szCs w:val="22"/>
         </w:rPr>
       </w:pPr>
+      <w:r>
+        <w:rPr>
+          <w:rFonts w:ascii="Arial" w:hAnsi="Arial" w:cs="Arial"/>
+          <w:spacing w:val="0"/>
+          <w:sz w:val="22"/>
+          <w:szCs w:val="22"/>
+        </w:rPr>
+        <w:t>{/isProbationary}</w:t>
+      </w:r>
     </w:p>
     <w:p>
       <w:pPr>
@@ -7120,52 +7127,6 @@
           <w:u w:val="single"/>
         </w:rPr>
         <w:t>Salary</w:t>
-      </w:r>
-      <w:r>
-        <w:rPr>
-          <w:rFonts w:ascii="Arial" w:hAnsi="Arial" w:cs="Arial"/>
-          <w:sz w:val="22"/>
-          <w:szCs w:val="22"/>
-        </w:rPr>
-        <w:t xml:space="preserve">  </w:t>
-      </w:r>
-      <w:r>
-        <w:rPr>
-          <w:rFonts w:ascii="Arial" w:hAnsi="Arial" w:cs="Arial"/>
-          <w:b/>
-          <w:sz w:val="22"/>
-          <w:lang w:val="en-GB"/>
-        </w:rPr>
-        <w:t>[</w:t>
-      </w:r>
-      <w:r>
-        <w:rPr>
-          <w:rFonts w:ascii="Arial" w:hAnsi="Arial" w:cs="Arial"/>
-          <w:b/>
-          <w:sz w:val="22"/>
-          <w:highlight w:val="green"/>
-          <w:lang w:val="en-GB"/>
-        </w:rPr>
-        <w:t>S</w:t>
-      </w:r>
-      <w:r>
-        <w:rPr>
-          <w:rFonts w:ascii="Arial" w:hAnsi="Arial" w:cs="Arial"/>
-          <w:b/>
-          <w:sz w:val="22"/>
-          <w:highlight w:val="green"/>
-          <w:lang w:val="en-GB"/>
-        </w:rPr>
-        <w:t>tandard</w:t>
-      </w:r>
-      <w:r>
-        <w:rPr>
-          <w:rFonts w:ascii="Arial" w:hAnsi="Arial" w:cs="Arial"/>
-          <w:b/>
-          <w:sz w:val="22"/>
-          <w:lang w:val="en-GB"/>
-        </w:rPr>
-        <w:t>]</w:t>
       </w:r>
     </w:p>
     <w:p>
@@ -11780,6 +11741,21 @@
 </file>
 
 <file path=customXml/item1.xml><?xml version="1.0" encoding="utf-8"?>
+<p:properties xmlns:p="http://schemas.microsoft.com/office/2006/metadata/properties" xmlns:xsi="http://www.w3.org/2001/XMLSchema-instance" xmlns:pc="http://schemas.microsoft.com/office/infopath/2007/PartnerControls">
+  <documentManagement/>
+</p:properties>
+</file>
+
+<file path=customXml/item2.xml><?xml version="1.0" encoding="utf-8"?>
+<?mso-contentType ?>
+<FormTemplates xmlns="http://schemas.microsoft.com/sharepoint/v3/contenttype/forms">
+  <Display>DocumentLibraryForm</Display>
+  <Edit>DocumentLibraryForm</Edit>
+  <New>DocumentLibraryForm</New>
+</FormTemplates>
+</file>
+
+<file path=customXml/item3.xml><?xml version="1.0" encoding="utf-8"?>
 <ct:contentTypeSchema xmlns:ct="http://schemas.microsoft.com/office/2006/metadata/contentType" xmlns:ma="http://schemas.microsoft.com/office/2006/metadata/properties/metaAttributes" ct:_="" ma:_="" ma:contentTypeName="Document" ma:contentTypeID="0x010100623645C2D711E84CA4392F044FBB1823" ma:contentTypeVersion="2" ma:contentTypeDescription="Create a new document." ma:contentTypeScope="" ma:versionID="0681e884f88bb761a095f8ac728ec95d">
   <xsd:schema xmlns:xsd="http://www.w3.org/2001/XMLSchema" xmlns:xs="http://www.w3.org/2001/XMLSchema" xmlns:p="http://schemas.microsoft.com/office/2006/metadata/properties" xmlns:ns2="254ec935-f8cd-4d9a-a65f-279565639e31" targetNamespace="http://schemas.microsoft.com/office/2006/metadata/properties" ma:root="true" ma:fieldsID="6eb812ecd1e004da634950ac9f998623" ns2:_="">
     <xsd:import namespace="254ec935-f8cd-4d9a-a65f-279565639e31"/>
@@ -11911,26 +11887,28 @@
 </ct:contentTypeSchema>
 </file>
 
-<file path=customXml/item2.xml><?xml version="1.0" encoding="utf-8"?>
-<?mso-contentType ?>
-<FormTemplates xmlns="http://schemas.microsoft.com/sharepoint/v3/contenttype/forms">
-  <Display>DocumentLibraryForm</Display>
-  <Edit>DocumentLibraryForm</Edit>
-  <New>DocumentLibraryForm</New>
-</FormTemplates>
-</file>
-
-<file path=customXml/item3.xml><?xml version="1.0" encoding="utf-8"?>
-<p:properties xmlns:p="http://schemas.microsoft.com/office/2006/metadata/properties" xmlns:xsi="http://www.w3.org/2001/XMLSchema-instance" xmlns:pc="http://schemas.microsoft.com/office/infopath/2007/PartnerControls">
-  <documentManagement/>
-</p:properties>
-</file>
-
 <file path=customXml/item4.xml><?xml version="1.0" encoding="utf-8"?>
 <b:Sources xmlns:b="http://schemas.openxmlformats.org/officeDocument/2006/bibliography" xmlns="http://schemas.openxmlformats.org/officeDocument/2006/bibliography" SelectedStyle="/APASixthEditionOfficeOnline.xsl" StyleName="APA"/>
 </file>
 
 <file path=customXml/itemProps1.xml><?xml version="1.0" encoding="utf-8"?>
+<ds:datastoreItem xmlns:ds="http://schemas.openxmlformats.org/officeDocument/2006/customXml" ds:itemID="{ABB07144-5DDF-4978-B62C-44A9F247CD15}">
+  <ds:schemaRefs>
+    <ds:schemaRef ds:uri="http://schemas.microsoft.com/office/2006/metadata/properties"/>
+    <ds:schemaRef ds:uri="http://schemas.microsoft.com/office/infopath/2007/PartnerControls"/>
+  </ds:schemaRefs>
+</ds:datastoreItem>
+</file>
+
+<file path=customXml/itemProps2.xml><?xml version="1.0" encoding="utf-8"?>
+<ds:datastoreItem xmlns:ds="http://schemas.openxmlformats.org/officeDocument/2006/customXml" ds:itemID="{16CCD9C0-5993-40C5-9736-EBAB14526AB4}">
+  <ds:schemaRefs>
+    <ds:schemaRef ds:uri="http://schemas.microsoft.com/sharepoint/v3/contenttype/forms"/>
+  </ds:schemaRefs>
+</ds:datastoreItem>
+</file>
+
+<file path=customXml/itemProps3.xml><?xml version="1.0" encoding="utf-8"?>
 <ds:datastoreItem xmlns:ds="http://schemas.openxmlformats.org/officeDocument/2006/customXml" ds:itemID="{5B5E39D2-44BA-422F-B8E9-64BD9E72EAD9}">
   <ds:schemaRefs>
     <ds:schemaRef ds:uri="http://schemas.microsoft.com/office/2006/metadata/contentType"/>
@@ -11948,23 +11926,6 @@
 </ds:datastoreItem>
 </file>
 
-<file path=customXml/itemProps2.xml><?xml version="1.0" encoding="utf-8"?>
-<ds:datastoreItem xmlns:ds="http://schemas.openxmlformats.org/officeDocument/2006/customXml" ds:itemID="{16CCD9C0-5993-40C5-9736-EBAB14526AB4}">
-  <ds:schemaRefs>
-    <ds:schemaRef ds:uri="http://schemas.microsoft.com/sharepoint/v3/contenttype/forms"/>
-  </ds:schemaRefs>
-</ds:datastoreItem>
-</file>
-
-<file path=customXml/itemProps3.xml><?xml version="1.0" encoding="utf-8"?>
-<ds:datastoreItem xmlns:ds="http://schemas.openxmlformats.org/officeDocument/2006/customXml" ds:itemID="{ABB07144-5DDF-4978-B62C-44A9F247CD15}">
-  <ds:schemaRefs>
-    <ds:schemaRef ds:uri="http://schemas.microsoft.com/office/2006/metadata/properties"/>
-    <ds:schemaRef ds:uri="http://schemas.microsoft.com/office/infopath/2007/PartnerControls"/>
-  </ds:schemaRefs>
-</ds:datastoreItem>
-</file>
-
 <file path=customXml/itemProps4.xml><?xml version="1.0" encoding="utf-8"?>
 <ds:datastoreItem xmlns:ds="http://schemas.openxmlformats.org/officeDocument/2006/customXml" ds:itemID="{1BA5B216-D3F4-45D0-848D-8D47A36FE533}">
   <ds:schemaRefs>

</xml_diff>